<commit_message>
react componenst and state
</commit_message>
<xml_diff>
--- a/notes.docx
+++ b/notes.docx
@@ -13,7 +13,7 @@
           <w:kern w:val="36"/>
           <w:sz w:val="48"/>
           <w:szCs w:val="48"/>
-          <w:lang w:val="en-PK" w:eastAsia="en-PK"/>
+          <w:lang w:eastAsia="en-PK"/>
         </w:rPr>
       </w:pPr>
       <w:r>
@@ -23,7 +23,7 @@
           <w:kern w:val="36"/>
           <w:sz w:val="48"/>
           <w:szCs w:val="48"/>
-          <w:lang w:val="en-PK" w:eastAsia="en-PK"/>
+          <w:lang w:eastAsia="en-PK"/>
         </w:rPr>
         <w:t>Exercise (Instructions): Getting Started with React</w:t>
       </w:r>
@@ -38,7 +38,7 @@
           <w:color w:val="1F1F1F"/>
           <w:sz w:val="24"/>
           <w:szCs w:val="24"/>
-          <w:lang w:val="en-PK" w:eastAsia="en-PK"/>
+          <w:lang w:eastAsia="en-PK"/>
         </w:rPr>
       </w:pPr>
       <w:r>
@@ -47,7 +47,7 @@
           <w:color w:val="1F1F1F"/>
           <w:sz w:val="24"/>
           <w:szCs w:val="24"/>
-          <w:lang w:val="en-PK" w:eastAsia="en-PK"/>
+          <w:lang w:eastAsia="en-PK"/>
         </w:rPr>
         <w:t>Objectives and Outcomes</w:t>
       </w:r>
@@ -61,7 +61,7 @@
           <w:color w:val="1F1F1F"/>
           <w:sz w:val="21"/>
           <w:szCs w:val="21"/>
-          <w:lang w:val="en-PK" w:eastAsia="en-PK"/>
+          <w:lang w:eastAsia="en-PK"/>
         </w:rPr>
       </w:pPr>
       <w:r>
@@ -70,7 +70,7 @@
           <w:color w:val="1F1F1F"/>
           <w:sz w:val="21"/>
           <w:szCs w:val="21"/>
-          <w:lang w:val="en-PK" w:eastAsia="en-PK"/>
+          <w:lang w:eastAsia="en-PK"/>
         </w:rPr>
         <w:t xml:space="preserve">In this first React exercise, you will first install </w:t>
       </w:r>
@@ -82,7 +82,7 @@
           <w:color w:val="1F1F1F"/>
           <w:sz w:val="21"/>
           <w:szCs w:val="21"/>
-          <w:lang w:val="en-PK" w:eastAsia="en-PK"/>
+          <w:lang w:eastAsia="en-PK"/>
         </w:rPr>
         <w:t>create-react-app</w:t>
       </w:r>
@@ -92,9 +92,31 @@
           <w:color w:val="1F1F1F"/>
           <w:sz w:val="21"/>
           <w:szCs w:val="21"/>
-          <w:lang w:val="en-PK" w:eastAsia="en-PK"/>
-        </w:rPr>
-        <w:t>, the command line tool for scaffolding React applications. You will then use the tool to scaffold out a basic React application. We will thereafter develop this application into a full-fledged React application in the process of doing the exercises in this course. At the end of this exercise you will be able to:</w:t>
+          <w:lang w:eastAsia="en-PK"/>
+        </w:rPr>
+        <w:t xml:space="preserve">, the command line tool for scaffolding React applications. You will then use the tool to scaffold out a basic React application. We will thereafter develop this application into a full-fledged React application in the process of doing the exercises in this course. At the end of this </w:t>
+      </w:r>
+      <w:proofErr w:type="gramStart"/>
+      <w:r>
+        <w:rPr>
+          <w:rFonts w:ascii="Arial" w:eastAsia="Times New Roman" w:hAnsi="Arial" w:cs="Arial"/>
+          <w:color w:val="1F1F1F"/>
+          <w:sz w:val="21"/>
+          <w:szCs w:val="21"/>
+          <w:lang w:eastAsia="en-PK"/>
+        </w:rPr>
+        <w:t>exercise</w:t>
+      </w:r>
+      <w:proofErr w:type="gramEnd"/>
+      <w:r>
+        <w:rPr>
+          <w:rFonts w:ascii="Arial" w:eastAsia="Times New Roman" w:hAnsi="Arial" w:cs="Arial"/>
+          <w:color w:val="1F1F1F"/>
+          <w:sz w:val="21"/>
+          <w:szCs w:val="21"/>
+          <w:lang w:eastAsia="en-PK"/>
+        </w:rPr>
+        <w:t xml:space="preserve"> you will be able to:</w:t>
       </w:r>
     </w:p>
     <w:p>
@@ -111,16 +133,16 @@
           <w:color w:val="1F1F1F"/>
           <w:sz w:val="21"/>
           <w:szCs w:val="21"/>
-          <w:lang w:val="en-PK" w:eastAsia="en-PK"/>
-        </w:rPr>
-      </w:pPr>
-      <w:r>
-        <w:rPr>
-          <w:rFonts w:ascii="Segoe UI" w:eastAsia="Times New Roman" w:hAnsi="Segoe UI" w:cs="Segoe UI"/>
-          <w:color w:val="1F1F1F"/>
-          <w:sz w:val="21"/>
-          <w:szCs w:val="21"/>
-          <w:lang w:val="en-PK" w:eastAsia="en-PK"/>
+          <w:lang w:eastAsia="en-PK"/>
+        </w:rPr>
+      </w:pPr>
+      <w:r>
+        <w:rPr>
+          <w:rFonts w:ascii="Segoe UI" w:eastAsia="Times New Roman" w:hAnsi="Segoe UI" w:cs="Segoe UI"/>
+          <w:color w:val="1F1F1F"/>
+          <w:sz w:val="21"/>
+          <w:szCs w:val="21"/>
+          <w:lang w:eastAsia="en-PK"/>
         </w:rPr>
         <w:t xml:space="preserve">Install </w:t>
       </w:r>
@@ -132,7 +154,7 @@
           <w:color w:val="1F1F1F"/>
           <w:sz w:val="21"/>
           <w:szCs w:val="21"/>
-          <w:lang w:val="en-PK" w:eastAsia="en-PK"/>
+          <w:lang w:eastAsia="en-PK"/>
         </w:rPr>
         <w:t>create-react-app</w:t>
       </w:r>
@@ -151,16 +173,16 @@
           <w:color w:val="1F1F1F"/>
           <w:sz w:val="21"/>
           <w:szCs w:val="21"/>
-          <w:lang w:val="en-PK" w:eastAsia="en-PK"/>
-        </w:rPr>
-      </w:pPr>
-      <w:r>
-        <w:rPr>
-          <w:rFonts w:ascii="Segoe UI" w:eastAsia="Times New Roman" w:hAnsi="Segoe UI" w:cs="Segoe UI"/>
-          <w:color w:val="1F1F1F"/>
-          <w:sz w:val="21"/>
-          <w:szCs w:val="21"/>
-          <w:lang w:val="en-PK" w:eastAsia="en-PK"/>
+          <w:lang w:eastAsia="en-PK"/>
+        </w:rPr>
+      </w:pPr>
+      <w:r>
+        <w:rPr>
+          <w:rFonts w:ascii="Segoe UI" w:eastAsia="Times New Roman" w:hAnsi="Segoe UI" w:cs="Segoe UI"/>
+          <w:color w:val="1F1F1F"/>
+          <w:sz w:val="21"/>
+          <w:szCs w:val="21"/>
+          <w:lang w:eastAsia="en-PK"/>
         </w:rPr>
         <w:t>Scaffold out a basic React application</w:t>
       </w:r>
@@ -175,7 +197,7 @@
           <w:color w:val="1F1F1F"/>
           <w:sz w:val="24"/>
           <w:szCs w:val="24"/>
-          <w:lang w:val="en-PK" w:eastAsia="en-PK"/>
+          <w:lang w:eastAsia="en-PK"/>
         </w:rPr>
       </w:pPr>
       <w:r>
@@ -184,7 +206,7 @@
           <w:color w:val="1F1F1F"/>
           <w:sz w:val="24"/>
           <w:szCs w:val="24"/>
-          <w:lang w:val="en-PK" w:eastAsia="en-PK"/>
+          <w:lang w:eastAsia="en-PK"/>
         </w:rPr>
         <w:t>Installing Yarn</w:t>
       </w:r>
@@ -203,16 +225,16 @@
           <w:color w:val="1F1F1F"/>
           <w:sz w:val="21"/>
           <w:szCs w:val="21"/>
-          <w:lang w:val="en-PK" w:eastAsia="en-PK"/>
-        </w:rPr>
-      </w:pPr>
-      <w:r>
-        <w:rPr>
-          <w:rFonts w:ascii="Segoe UI" w:eastAsia="Times New Roman" w:hAnsi="Segoe UI" w:cs="Segoe UI"/>
-          <w:color w:val="1F1F1F"/>
-          <w:sz w:val="21"/>
-          <w:szCs w:val="21"/>
-          <w:lang w:val="en-PK" w:eastAsia="en-PK"/>
+          <w:lang w:eastAsia="en-PK"/>
+        </w:rPr>
+      </w:pPr>
+      <w:r>
+        <w:rPr>
+          <w:rFonts w:ascii="Segoe UI" w:eastAsia="Times New Roman" w:hAnsi="Segoe UI" w:cs="Segoe UI"/>
+          <w:color w:val="1F1F1F"/>
+          <w:sz w:val="21"/>
+          <w:szCs w:val="21"/>
+          <w:lang w:eastAsia="en-PK"/>
         </w:rPr>
         <w:t>Yarn is another package manager like NPM, but is better suited and faster to work with for React applications. So let us install yarn and use it for building our React applications.</w:t>
       </w:r>
@@ -231,16 +253,16 @@
           <w:color w:val="1F1F1F"/>
           <w:sz w:val="21"/>
           <w:szCs w:val="21"/>
-          <w:lang w:val="en-PK" w:eastAsia="en-PK"/>
-        </w:rPr>
-      </w:pPr>
-      <w:r>
-        <w:rPr>
-          <w:rFonts w:ascii="Segoe UI" w:eastAsia="Times New Roman" w:hAnsi="Segoe UI" w:cs="Segoe UI"/>
-          <w:color w:val="1F1F1F"/>
-          <w:sz w:val="21"/>
-          <w:szCs w:val="21"/>
-          <w:lang w:val="en-PK" w:eastAsia="en-PK"/>
+          <w:lang w:eastAsia="en-PK"/>
+        </w:rPr>
+      </w:pPr>
+      <w:r>
+        <w:rPr>
+          <w:rFonts w:ascii="Segoe UI" w:eastAsia="Times New Roman" w:hAnsi="Segoe UI" w:cs="Segoe UI"/>
+          <w:color w:val="1F1F1F"/>
+          <w:sz w:val="21"/>
+          <w:szCs w:val="21"/>
+          <w:lang w:eastAsia="en-PK"/>
         </w:rPr>
         <w:t xml:space="preserve">To install Yarn, you can find the instructions for your specific platform at </w:t>
       </w:r>
@@ -252,7 +274,7 @@
             <w:sz w:val="21"/>
             <w:szCs w:val="21"/>
             <w:u w:val="single"/>
-            <w:lang w:val="en-PK" w:eastAsia="en-PK"/>
+            <w:lang w:eastAsia="en-PK"/>
           </w:rPr>
           <w:t>https://yarnpkg.com/en/docs/install</w:t>
         </w:r>
@@ -263,7 +285,7 @@
           <w:color w:val="1F1F1F"/>
           <w:sz w:val="21"/>
           <w:szCs w:val="21"/>
-          <w:lang w:val="en-PK" w:eastAsia="en-PK"/>
+          <w:lang w:eastAsia="en-PK"/>
         </w:rPr>
         <w:t>.</w:t>
       </w:r>
@@ -282,18 +304,40 @@
           <w:color w:val="1F1F1F"/>
           <w:sz w:val="21"/>
           <w:szCs w:val="21"/>
-          <w:lang w:val="en-PK" w:eastAsia="en-PK"/>
-        </w:rPr>
-      </w:pPr>
-      <w:r>
-        <w:rPr>
-          <w:rFonts w:ascii="Segoe UI" w:eastAsia="Times New Roman" w:hAnsi="Segoe UI" w:cs="Segoe UI"/>
-          <w:color w:val="1F1F1F"/>
-          <w:sz w:val="21"/>
-          <w:szCs w:val="21"/>
-          <w:lang w:val="en-PK" w:eastAsia="en-PK"/>
-        </w:rPr>
-        <w:t>If you choose not to install Yarn, you can continue to use npm in place of yarn without any problem.</w:t>
+          <w:lang w:eastAsia="en-PK"/>
+        </w:rPr>
+      </w:pPr>
+      <w:r>
+        <w:rPr>
+          <w:rFonts w:ascii="Segoe UI" w:eastAsia="Times New Roman" w:hAnsi="Segoe UI" w:cs="Segoe UI"/>
+          <w:color w:val="1F1F1F"/>
+          <w:sz w:val="21"/>
+          <w:szCs w:val="21"/>
+          <w:lang w:eastAsia="en-PK"/>
+        </w:rPr>
+        <w:t xml:space="preserve">If you choose not to install Yarn, you can continue to use </w:t>
+      </w:r>
+      <w:proofErr w:type="spellStart"/>
+      <w:r>
+        <w:rPr>
+          <w:rFonts w:ascii="Segoe UI" w:eastAsia="Times New Roman" w:hAnsi="Segoe UI" w:cs="Segoe UI"/>
+          <w:color w:val="1F1F1F"/>
+          <w:sz w:val="21"/>
+          <w:szCs w:val="21"/>
+          <w:lang w:eastAsia="en-PK"/>
+        </w:rPr>
+        <w:t>npm</w:t>
+      </w:r>
+      <w:proofErr w:type="spellEnd"/>
+      <w:r>
+        <w:rPr>
+          <w:rFonts w:ascii="Segoe UI" w:eastAsia="Times New Roman" w:hAnsi="Segoe UI" w:cs="Segoe UI"/>
+          <w:color w:val="1F1F1F"/>
+          <w:sz w:val="21"/>
+          <w:szCs w:val="21"/>
+          <w:lang w:eastAsia="en-PK"/>
+        </w:rPr>
+        <w:t xml:space="preserve"> in place of yarn without any problem.</w:t>
       </w:r>
     </w:p>
     <w:p>
@@ -306,7 +350,7 @@
           <w:color w:val="1F1F1F"/>
           <w:sz w:val="24"/>
           <w:szCs w:val="24"/>
-          <w:lang w:val="en-PK" w:eastAsia="en-PK"/>
+          <w:lang w:eastAsia="en-PK"/>
         </w:rPr>
       </w:pPr>
       <w:r>
@@ -315,7 +359,7 @@
           <w:color w:val="1F1F1F"/>
           <w:sz w:val="24"/>
           <w:szCs w:val="24"/>
-          <w:lang w:val="en-PK" w:eastAsia="en-PK"/>
+          <w:lang w:eastAsia="en-PK"/>
         </w:rPr>
         <w:t xml:space="preserve">Installing </w:t>
       </w:r>
@@ -327,7 +371,7 @@
           <w:color w:val="1F1F1F"/>
           <w:sz w:val="24"/>
           <w:szCs w:val="24"/>
-          <w:lang w:val="en-PK" w:eastAsia="en-PK"/>
+          <w:lang w:eastAsia="en-PK"/>
         </w:rPr>
         <w:t>create-react-app</w:t>
       </w:r>
@@ -341,7 +385,7 @@
           <w:color w:val="1F1F1F"/>
           <w:sz w:val="21"/>
           <w:szCs w:val="21"/>
-          <w:lang w:val="en-PK" w:eastAsia="en-PK"/>
+          <w:lang w:eastAsia="en-PK"/>
         </w:rPr>
       </w:pPr>
       <w:r>
@@ -350,7 +394,7 @@
           <w:color w:val="1F1F1F"/>
           <w:sz w:val="21"/>
           <w:szCs w:val="21"/>
-          <w:lang w:val="en-PK" w:eastAsia="en-PK"/>
+          <w:lang w:eastAsia="en-PK"/>
         </w:rPr>
         <w:t xml:space="preserve">From the React documentation we learn that the </w:t>
       </w:r>
@@ -362,7 +406,7 @@
           <w:color w:val="1F1F1F"/>
           <w:sz w:val="21"/>
           <w:szCs w:val="21"/>
-          <w:lang w:val="en-PK" w:eastAsia="en-PK"/>
+          <w:lang w:eastAsia="en-PK"/>
         </w:rPr>
         <w:t>create-react-app</w:t>
       </w:r>
@@ -372,7 +416,7 @@
           <w:color w:val="1F1F1F"/>
           <w:sz w:val="21"/>
           <w:szCs w:val="21"/>
-          <w:lang w:val="en-PK" w:eastAsia="en-PK"/>
+          <w:lang w:eastAsia="en-PK"/>
         </w:rPr>
         <w:t xml:space="preserve"> CLI makes it easy to create an application that already works, right out of the box. It already follows the best practices suggested by the React community!</w:t>
       </w:r>
@@ -391,16 +435,16 @@
           <w:color w:val="1F1F1F"/>
           <w:sz w:val="21"/>
           <w:szCs w:val="21"/>
-          <w:lang w:val="en-PK" w:eastAsia="en-PK"/>
-        </w:rPr>
-      </w:pPr>
-      <w:r>
-        <w:rPr>
-          <w:rFonts w:ascii="Segoe UI" w:eastAsia="Times New Roman" w:hAnsi="Segoe UI" w:cs="Segoe UI"/>
-          <w:color w:val="1F1F1F"/>
-          <w:sz w:val="21"/>
-          <w:szCs w:val="21"/>
-          <w:lang w:val="en-PK" w:eastAsia="en-PK"/>
+          <w:lang w:eastAsia="en-PK"/>
+        </w:rPr>
+      </w:pPr>
+      <w:r>
+        <w:rPr>
+          <w:rFonts w:ascii="Segoe UI" w:eastAsia="Times New Roman" w:hAnsi="Segoe UI" w:cs="Segoe UI"/>
+          <w:color w:val="1F1F1F"/>
+          <w:sz w:val="21"/>
+          <w:szCs w:val="21"/>
+          <w:lang w:eastAsia="en-PK"/>
         </w:rPr>
         <w:t xml:space="preserve">To install </w:t>
       </w:r>
@@ -412,7 +456,7 @@
           <w:color w:val="1F1F1F"/>
           <w:sz w:val="21"/>
           <w:szCs w:val="21"/>
-          <w:lang w:val="en-PK" w:eastAsia="en-PK"/>
+          <w:lang w:eastAsia="en-PK"/>
         </w:rPr>
         <w:t>create-react-app</w:t>
       </w:r>
@@ -422,7 +466,7 @@
           <w:color w:val="1F1F1F"/>
           <w:sz w:val="21"/>
           <w:szCs w:val="21"/>
-          <w:lang w:val="en-PK" w:eastAsia="en-PK"/>
+          <w:lang w:eastAsia="en-PK"/>
         </w:rPr>
         <w:t xml:space="preserve"> globally, type the following at the prompt:</w:t>
       </w:r>
@@ -463,7 +507,7 @@
           <w:color w:val="237893"/>
           <w:sz w:val="21"/>
           <w:szCs w:val="21"/>
-          <w:lang w:val="en-PK" w:eastAsia="en-PK"/>
+          <w:lang w:eastAsia="en-PK"/>
         </w:rPr>
       </w:pPr>
       <w:r>
@@ -472,7 +516,7 @@
           <w:color w:val="237893"/>
           <w:sz w:val="21"/>
           <w:szCs w:val="21"/>
-          <w:lang w:val="en-PK" w:eastAsia="en-PK"/>
+          <w:lang w:eastAsia="en-PK"/>
         </w:rPr>
         <w:t>1</w:t>
       </w:r>
@@ -511,7 +555,7 @@
           <w:color w:val="000000"/>
           <w:sz w:val="21"/>
           <w:szCs w:val="21"/>
-          <w:lang w:val="en-PK" w:eastAsia="en-PK"/>
+          <w:lang w:eastAsia="en-PK"/>
         </w:rPr>
       </w:pPr>
       <w:r>
@@ -520,7 +564,7 @@
           <w:color w:val="000000"/>
           <w:sz w:val="21"/>
           <w:szCs w:val="21"/>
-          <w:lang w:val="en-PK" w:eastAsia="en-PK"/>
+          <w:lang w:eastAsia="en-PK"/>
         </w:rPr>
         <w:t>yarn global add create</w:t>
       </w:r>
@@ -530,7 +574,7 @@
           <w:color w:val="FF0000"/>
           <w:sz w:val="21"/>
           <w:szCs w:val="21"/>
-          <w:lang w:val="en-PK" w:eastAsia="en-PK"/>
+          <w:lang w:eastAsia="en-PK"/>
         </w:rPr>
         <w:t>-react-app</w:t>
       </w:r>
@@ -540,7 +584,7 @@
           <w:color w:val="000000"/>
           <w:sz w:val="21"/>
           <w:szCs w:val="21"/>
-          <w:lang w:val="en-PK" w:eastAsia="en-PK"/>
+          <w:lang w:eastAsia="en-PK"/>
         </w:rPr>
         <w:t>@</w:t>
       </w:r>
@@ -550,7 +594,7 @@
           <w:color w:val="098658"/>
           <w:sz w:val="21"/>
           <w:szCs w:val="21"/>
-          <w:lang w:val="en-PK" w:eastAsia="en-PK"/>
+          <w:lang w:eastAsia="en-PK"/>
         </w:rPr>
         <w:t>1.5</w:t>
       </w:r>
@@ -560,7 +604,7 @@
           <w:color w:val="000000"/>
           <w:sz w:val="21"/>
           <w:szCs w:val="21"/>
-          <w:lang w:val="en-PK" w:eastAsia="en-PK"/>
+          <w:lang w:eastAsia="en-PK"/>
         </w:rPr>
         <w:t>.</w:t>
       </w:r>
@@ -570,7 +614,7 @@
           <w:color w:val="098658"/>
           <w:sz w:val="21"/>
           <w:szCs w:val="21"/>
-          <w:lang w:val="en-PK" w:eastAsia="en-PK"/>
+          <w:lang w:eastAsia="en-PK"/>
         </w:rPr>
         <w:t>2</w:t>
       </w:r>
@@ -609,7 +653,7 @@
           <w:color w:val="000000"/>
           <w:sz w:val="18"/>
           <w:szCs w:val="18"/>
-          <w:lang w:val="en-PK" w:eastAsia="en-PK"/>
+          <w:lang w:eastAsia="en-PK"/>
         </w:rPr>
       </w:pPr>
       <w:r>
@@ -618,9 +662,9 @@
           <w:color w:val="000000"/>
           <w:sz w:val="18"/>
           <w:szCs w:val="18"/>
-          <w:lang w:val="en-PK" w:eastAsia="en-PK"/>
-        </w:rPr>
-        <w:object w:dxaOrig="1440" w:dyaOrig="1440" w14:anchorId="197D64B4">
+          <w:lang w:eastAsia="en-PK"/>
+        </w:rPr>
+        <w:object w:dxaOrig="225" w:dyaOrig="225" w14:anchorId="197D64B4">
           <v:shapetype id="_x0000_t75" coordsize="21600,21600" o:spt="75" o:preferrelative="t" path="m@4@5l@4@11@9@11@9@5xe" filled="f" stroked="f">
             <v:stroke joinstyle="miter"/>
             <v:formulas>
@@ -640,10 +684,10 @@
             <v:path o:extrusionok="f" gradientshapeok="t" o:connecttype="rect"/>
             <o:lock v:ext="edit" aspectratio="t"/>
           </v:shapetype>
-          <v:shape id="_x0000_i1125" type="#_x0000_t75" style="width:136.5pt;height:63.75pt" o:ole="">
+          <v:shape id="_x0000_i1047" type="#_x0000_t75" style="width:136.5pt;height:63.75pt" o:ole="">
             <v:imagedata r:id="rId6" o:title=""/>
           </v:shape>
-          <w:control r:id="rId7" w:name="DefaultOcxName" w:shapeid="_x0000_i1125"/>
+          <w:control r:id="rId7" w:name="DefaultOcxName" w:shapeid="_x0000_i1047"/>
         </w:object>
       </w:r>
     </w:p>
@@ -681,7 +725,7 @@
           <w:color w:val="616161"/>
           <w:sz w:val="18"/>
           <w:szCs w:val="18"/>
-          <w:lang w:val="en-PK" w:eastAsia="en-PK"/>
+          <w:lang w:eastAsia="en-PK"/>
         </w:rPr>
       </w:pPr>
       <w:r>
@@ -690,13 +734,13 @@
           <w:color w:val="616161"/>
           <w:sz w:val="18"/>
           <w:szCs w:val="18"/>
-          <w:lang w:val="en-PK" w:eastAsia="en-PK"/>
-        </w:rPr>
-        <w:object w:dxaOrig="1440" w:dyaOrig="1440" w14:anchorId="7A8D001D">
-          <v:shape id="_x0000_i1124" type="#_x0000_t75" style="width:60.75pt;height:18pt" o:ole="">
+          <w:lang w:eastAsia="en-PK"/>
+        </w:rPr>
+        <w:object w:dxaOrig="225" w:dyaOrig="225" w14:anchorId="7A8D001D">
+          <v:shape id="_x0000_i1050" type="#_x0000_t75" style="width:60.75pt;height:18pt" o:ole="">
             <v:imagedata r:id="rId8" o:title=""/>
           </v:shape>
-          <w:control r:id="rId9" w:name="DefaultOcxName1" w:shapeid="_x0000_i1124"/>
+          <w:control r:id="rId9" w:name="DefaultOcxName1" w:shapeid="_x0000_i1050"/>
         </w:object>
       </w:r>
     </w:p>
@@ -709,7 +753,7 @@
           <w:color w:val="1F1F1F"/>
           <w:sz w:val="21"/>
           <w:szCs w:val="21"/>
-          <w:lang w:val="en-PK" w:eastAsia="en-PK"/>
+          <w:lang w:eastAsia="en-PK"/>
         </w:rPr>
       </w:pPr>
       <w:r>
@@ -718,11 +762,12 @@
           <w:color w:val="1F1F1F"/>
           <w:sz w:val="21"/>
           <w:szCs w:val="21"/>
-          <w:lang w:val="en-PK" w:eastAsia="en-PK"/>
+          <w:lang w:eastAsia="en-PK"/>
         </w:rPr>
         <w:lastRenderedPageBreak/>
         <w:t xml:space="preserve">Use </w:t>
       </w:r>
+      <w:proofErr w:type="spellStart"/>
       <w:r>
         <w:rPr>
           <w:rFonts w:ascii="Arial" w:eastAsia="Times New Roman" w:hAnsi="Arial" w:cs="Arial"/>
@@ -731,19 +776,64 @@
           <w:color w:val="1F1F1F"/>
           <w:sz w:val="21"/>
           <w:szCs w:val="21"/>
-          <w:lang w:val="en-PK" w:eastAsia="en-PK"/>
+          <w:lang w:eastAsia="en-PK"/>
         </w:rPr>
         <w:t>sudo</w:t>
       </w:r>
+      <w:proofErr w:type="spellEnd"/>
       <w:r>
         <w:rPr>
           <w:rFonts w:ascii="Arial" w:eastAsia="Times New Roman" w:hAnsi="Arial" w:cs="Arial"/>
           <w:color w:val="1F1F1F"/>
           <w:sz w:val="21"/>
           <w:szCs w:val="21"/>
-          <w:lang w:val="en-PK" w:eastAsia="en-PK"/>
-        </w:rPr>
-        <w:t xml:space="preserve"> on a Mac and Linux. Alternately you can use npm, by typing "npm install -g create-react-app@1.5.2".</w:t>
+          <w:lang w:eastAsia="en-PK"/>
+        </w:rPr>
+        <w:t xml:space="preserve"> on a Mac and Linux. Alternately you can use </w:t>
+      </w:r>
+      <w:proofErr w:type="spellStart"/>
+      <w:r>
+        <w:rPr>
+          <w:rFonts w:ascii="Arial" w:eastAsia="Times New Roman" w:hAnsi="Arial" w:cs="Arial"/>
+          <w:color w:val="1F1F1F"/>
+          <w:sz w:val="21"/>
+          <w:szCs w:val="21"/>
+          <w:lang w:eastAsia="en-PK"/>
+        </w:rPr>
+        <w:t>npm</w:t>
+      </w:r>
+      <w:proofErr w:type="spellEnd"/>
+      <w:r>
+        <w:rPr>
+          <w:rFonts w:ascii="Arial" w:eastAsia="Times New Roman" w:hAnsi="Arial" w:cs="Arial"/>
+          <w:color w:val="1F1F1F"/>
+          <w:sz w:val="21"/>
+          <w:szCs w:val="21"/>
+          <w:lang w:eastAsia="en-PK"/>
+        </w:rPr>
+        <w:t>, by typing "</w:t>
+      </w:r>
+      <w:proofErr w:type="spellStart"/>
+      <w:r>
+        <w:rPr>
+          <w:rFonts w:ascii="Arial" w:eastAsia="Times New Roman" w:hAnsi="Arial" w:cs="Arial"/>
+          <w:color w:val="1F1F1F"/>
+          <w:sz w:val="21"/>
+          <w:szCs w:val="21"/>
+          <w:lang w:eastAsia="en-PK"/>
+        </w:rPr>
+        <w:t>npm</w:t>
+      </w:r>
+      <w:proofErr w:type="spellEnd"/>
+      <w:r>
+        <w:rPr>
+          <w:rFonts w:ascii="Arial" w:eastAsia="Times New Roman" w:hAnsi="Arial" w:cs="Arial"/>
+          <w:color w:val="1F1F1F"/>
+          <w:sz w:val="21"/>
+          <w:szCs w:val="21"/>
+          <w:lang w:eastAsia="en-PK"/>
+        </w:rPr>
+        <w:t xml:space="preserve"> install -g create-react-app@1.5.2".</w:t>
       </w:r>
     </w:p>
     <w:p>
@@ -760,16 +850,16 @@
           <w:color w:val="1F1F1F"/>
           <w:sz w:val="21"/>
           <w:szCs w:val="21"/>
-          <w:lang w:val="en-PK" w:eastAsia="en-PK"/>
-        </w:rPr>
-      </w:pPr>
-      <w:r>
-        <w:rPr>
-          <w:rFonts w:ascii="Segoe UI" w:eastAsia="Times New Roman" w:hAnsi="Segoe UI" w:cs="Segoe UI"/>
-          <w:color w:val="1F1F1F"/>
-          <w:sz w:val="21"/>
-          <w:szCs w:val="21"/>
-          <w:lang w:val="en-PK" w:eastAsia="en-PK"/>
+          <w:lang w:eastAsia="en-PK"/>
+        </w:rPr>
+      </w:pPr>
+      <w:r>
+        <w:rPr>
+          <w:rFonts w:ascii="Segoe UI" w:eastAsia="Times New Roman" w:hAnsi="Segoe UI" w:cs="Segoe UI"/>
+          <w:color w:val="1F1F1F"/>
+          <w:sz w:val="21"/>
+          <w:szCs w:val="21"/>
+          <w:lang w:eastAsia="en-PK"/>
         </w:rPr>
         <w:t>This will make the command line tool for creating React applications. To learn more about the various commands that this CLI provides, type at the prompt:</w:t>
       </w:r>
@@ -810,7 +900,7 @@
           <w:color w:val="237893"/>
           <w:sz w:val="21"/>
           <w:szCs w:val="21"/>
-          <w:lang w:val="en-PK" w:eastAsia="en-PK"/>
+          <w:lang w:eastAsia="en-PK"/>
         </w:rPr>
       </w:pPr>
       <w:r>
@@ -819,7 +909,7 @@
           <w:color w:val="237893"/>
           <w:sz w:val="21"/>
           <w:szCs w:val="21"/>
-          <w:lang w:val="en-PK" w:eastAsia="en-PK"/>
+          <w:lang w:eastAsia="en-PK"/>
         </w:rPr>
         <w:t>1</w:t>
       </w:r>
@@ -858,7 +948,7 @@
           <w:color w:val="000000"/>
           <w:sz w:val="21"/>
           <w:szCs w:val="21"/>
-          <w:lang w:val="en-PK" w:eastAsia="en-PK"/>
+          <w:lang w:eastAsia="en-PK"/>
         </w:rPr>
       </w:pPr>
       <w:r>
@@ -867,7 +957,7 @@
           <w:color w:val="000000"/>
           <w:sz w:val="21"/>
           <w:szCs w:val="21"/>
-          <w:lang w:val="en-PK" w:eastAsia="en-PK"/>
+          <w:lang w:eastAsia="en-PK"/>
         </w:rPr>
         <w:t>create</w:t>
       </w:r>
@@ -877,7 +967,7 @@
           <w:color w:val="FF0000"/>
           <w:sz w:val="21"/>
           <w:szCs w:val="21"/>
-          <w:lang w:val="en-PK" w:eastAsia="en-PK"/>
+          <w:lang w:eastAsia="en-PK"/>
         </w:rPr>
         <w:t>-react-app</w:t>
       </w:r>
@@ -887,7 +977,7 @@
           <w:color w:val="000000"/>
           <w:sz w:val="21"/>
           <w:szCs w:val="21"/>
-          <w:lang w:val="en-PK" w:eastAsia="en-PK"/>
+          <w:lang w:eastAsia="en-PK"/>
         </w:rPr>
         <w:t> </w:t>
       </w:r>
@@ -897,7 +987,7 @@
           <w:color w:val="FF0000"/>
           <w:sz w:val="21"/>
           <w:szCs w:val="21"/>
-          <w:lang w:val="en-PK" w:eastAsia="en-PK"/>
+          <w:lang w:eastAsia="en-PK"/>
         </w:rPr>
         <w:t>--help</w:t>
       </w:r>
@@ -936,7 +1026,7 @@
           <w:color w:val="000000"/>
           <w:sz w:val="18"/>
           <w:szCs w:val="18"/>
-          <w:lang w:val="en-PK" w:eastAsia="en-PK"/>
+          <w:lang w:eastAsia="en-PK"/>
         </w:rPr>
       </w:pPr>
       <w:r>
@@ -945,13 +1035,13 @@
           <w:color w:val="000000"/>
           <w:sz w:val="18"/>
           <w:szCs w:val="18"/>
-          <w:lang w:val="en-PK" w:eastAsia="en-PK"/>
-        </w:rPr>
-        <w:object w:dxaOrig="1440" w:dyaOrig="1440" w14:anchorId="0E4A579E">
-          <v:shape id="_x0000_i1123" type="#_x0000_t75" style="width:136.5pt;height:63.75pt" o:ole="">
+          <w:lang w:eastAsia="en-PK"/>
+        </w:rPr>
+        <w:object w:dxaOrig="225" w:dyaOrig="225" w14:anchorId="0E4A579E">
+          <v:shape id="_x0000_i1054" type="#_x0000_t75" style="width:136.5pt;height:63.75pt" o:ole="">
             <v:imagedata r:id="rId6" o:title=""/>
           </v:shape>
-          <w:control r:id="rId10" w:name="DefaultOcxName2" w:shapeid="_x0000_i1123"/>
+          <w:control r:id="rId10" w:name="DefaultOcxName2" w:shapeid="_x0000_i1054"/>
         </w:object>
       </w:r>
     </w:p>
@@ -989,7 +1079,7 @@
           <w:color w:val="616161"/>
           <w:sz w:val="18"/>
           <w:szCs w:val="18"/>
-          <w:lang w:val="en-PK" w:eastAsia="en-PK"/>
+          <w:lang w:eastAsia="en-PK"/>
         </w:rPr>
       </w:pPr>
       <w:r>
@@ -998,13 +1088,13 @@
           <w:color w:val="616161"/>
           <w:sz w:val="18"/>
           <w:szCs w:val="18"/>
-          <w:lang w:val="en-PK" w:eastAsia="en-PK"/>
-        </w:rPr>
-        <w:object w:dxaOrig="1440" w:dyaOrig="1440" w14:anchorId="550FFE45">
-          <v:shape id="_x0000_i1122" type="#_x0000_t75" style="width:60.75pt;height:18pt" o:ole="">
+          <w:lang w:eastAsia="en-PK"/>
+        </w:rPr>
+        <w:object w:dxaOrig="225" w:dyaOrig="225" w14:anchorId="550FFE45">
+          <v:shape id="_x0000_i1057" type="#_x0000_t75" style="width:60.75pt;height:18pt" o:ole="">
             <v:imagedata r:id="rId8" o:title=""/>
           </v:shape>
-          <w:control r:id="rId11" w:name="DefaultOcxName3" w:shapeid="_x0000_i1122"/>
+          <w:control r:id="rId11" w:name="DefaultOcxName3" w:shapeid="_x0000_i1057"/>
         </w:object>
       </w:r>
     </w:p>
@@ -1018,7 +1108,7 @@
           <w:color w:val="1F1F1F"/>
           <w:sz w:val="24"/>
           <w:szCs w:val="24"/>
-          <w:lang w:val="en-PK" w:eastAsia="en-PK"/>
+          <w:lang w:eastAsia="en-PK"/>
         </w:rPr>
       </w:pPr>
       <w:r>
@@ -1027,9 +1117,31 @@
           <w:color w:val="1F1F1F"/>
           <w:sz w:val="24"/>
           <w:szCs w:val="24"/>
-          <w:lang w:val="en-PK" w:eastAsia="en-PK"/>
-        </w:rPr>
-        <w:t xml:space="preserve">Generating and Serving a React Project using </w:t>
+          <w:lang w:eastAsia="en-PK"/>
+        </w:rPr>
+        <w:t xml:space="preserve">Generating and </w:t>
+      </w:r>
+      <w:proofErr w:type="gramStart"/>
+      <w:r>
+        <w:rPr>
+          <w:rFonts w:ascii="Arial" w:eastAsia="Times New Roman" w:hAnsi="Arial" w:cs="Arial"/>
+          <w:color w:val="1F1F1F"/>
+          <w:sz w:val="24"/>
+          <w:szCs w:val="24"/>
+          <w:lang w:eastAsia="en-PK"/>
+        </w:rPr>
+        <w:t>Serving</w:t>
+      </w:r>
+      <w:proofErr w:type="gramEnd"/>
+      <w:r>
+        <w:rPr>
+          <w:rFonts w:ascii="Arial" w:eastAsia="Times New Roman" w:hAnsi="Arial" w:cs="Arial"/>
+          <w:color w:val="1F1F1F"/>
+          <w:sz w:val="24"/>
+          <w:szCs w:val="24"/>
+          <w:lang w:eastAsia="en-PK"/>
+        </w:rPr>
+        <w:t xml:space="preserve"> a React Project using </w:t>
       </w:r>
       <w:r>
         <w:rPr>
@@ -1039,7 +1151,7 @@
           <w:color w:val="1F1F1F"/>
           <w:sz w:val="24"/>
           <w:szCs w:val="24"/>
-          <w:lang w:val="en-PK" w:eastAsia="en-PK"/>
+          <w:lang w:eastAsia="en-PK"/>
         </w:rPr>
         <w:t>create-react-app</w:t>
       </w:r>
@@ -1058,16 +1170,16 @@
           <w:color w:val="1F1F1F"/>
           <w:sz w:val="21"/>
           <w:szCs w:val="21"/>
-          <w:lang w:val="en-PK" w:eastAsia="en-PK"/>
-        </w:rPr>
-      </w:pPr>
-      <w:r>
-        <w:rPr>
-          <w:rFonts w:ascii="Segoe UI" w:eastAsia="Times New Roman" w:hAnsi="Segoe UI" w:cs="Segoe UI"/>
-          <w:color w:val="1F1F1F"/>
-          <w:sz w:val="21"/>
-          <w:szCs w:val="21"/>
-          <w:lang w:val="en-PK" w:eastAsia="en-PK"/>
+          <w:lang w:eastAsia="en-PK"/>
+        </w:rPr>
+      </w:pPr>
+      <w:r>
+        <w:rPr>
+          <w:rFonts w:ascii="Segoe UI" w:eastAsia="Times New Roman" w:hAnsi="Segoe UI" w:cs="Segoe UI"/>
+          <w:color w:val="1F1F1F"/>
+          <w:sz w:val="21"/>
+          <w:szCs w:val="21"/>
+          <w:lang w:eastAsia="en-PK"/>
         </w:rPr>
         <w:t xml:space="preserve">At a convenient location on your computer, create a folder named </w:t>
       </w:r>
@@ -1079,7 +1191,7 @@
           <w:color w:val="1F1F1F"/>
           <w:sz w:val="21"/>
           <w:szCs w:val="21"/>
-          <w:lang w:val="en-PK" w:eastAsia="en-PK"/>
+          <w:lang w:eastAsia="en-PK"/>
         </w:rPr>
         <w:t>React</w:t>
       </w:r>
@@ -1089,7 +1201,7 @@
           <w:color w:val="1F1F1F"/>
           <w:sz w:val="21"/>
           <w:szCs w:val="21"/>
-          <w:lang w:val="en-PK" w:eastAsia="en-PK"/>
+          <w:lang w:eastAsia="en-PK"/>
         </w:rPr>
         <w:t xml:space="preserve"> and move into that folder.</w:t>
       </w:r>
@@ -1108,16 +1220,16 @@
           <w:color w:val="1F1F1F"/>
           <w:sz w:val="21"/>
           <w:szCs w:val="21"/>
-          <w:lang w:val="en-PK" w:eastAsia="en-PK"/>
-        </w:rPr>
-      </w:pPr>
-      <w:r>
-        <w:rPr>
-          <w:rFonts w:ascii="Segoe UI" w:eastAsia="Times New Roman" w:hAnsi="Segoe UI" w:cs="Segoe UI"/>
-          <w:color w:val="1F1F1F"/>
-          <w:sz w:val="21"/>
-          <w:szCs w:val="21"/>
-          <w:lang w:val="en-PK" w:eastAsia="en-PK"/>
+          <w:lang w:eastAsia="en-PK"/>
+        </w:rPr>
+      </w:pPr>
+      <w:r>
+        <w:rPr>
+          <w:rFonts w:ascii="Segoe UI" w:eastAsia="Times New Roman" w:hAnsi="Segoe UI" w:cs="Segoe UI"/>
+          <w:color w:val="1F1F1F"/>
+          <w:sz w:val="21"/>
+          <w:szCs w:val="21"/>
+          <w:lang w:eastAsia="en-PK"/>
         </w:rPr>
         <w:t xml:space="preserve">Then type the following at the prompt to create a new React application named </w:t>
       </w:r>
@@ -1129,7 +1241,7 @@
           <w:color w:val="1F1F1F"/>
           <w:sz w:val="21"/>
           <w:szCs w:val="21"/>
-          <w:lang w:val="en-PK" w:eastAsia="en-PK"/>
+          <w:lang w:eastAsia="en-PK"/>
         </w:rPr>
         <w:t>confusion</w:t>
       </w:r>
@@ -1139,7 +1251,7 @@
           <w:color w:val="1F1F1F"/>
           <w:sz w:val="21"/>
           <w:szCs w:val="21"/>
-          <w:lang w:val="en-PK" w:eastAsia="en-PK"/>
+          <w:lang w:eastAsia="en-PK"/>
         </w:rPr>
         <w:t>:</w:t>
       </w:r>
@@ -1180,7 +1292,7 @@
           <w:color w:val="237893"/>
           <w:sz w:val="21"/>
           <w:szCs w:val="21"/>
-          <w:lang w:val="en-PK" w:eastAsia="en-PK"/>
+          <w:lang w:eastAsia="en-PK"/>
         </w:rPr>
       </w:pPr>
       <w:r>
@@ -1189,7 +1301,7 @@
           <w:color w:val="237893"/>
           <w:sz w:val="21"/>
           <w:szCs w:val="21"/>
-          <w:lang w:val="en-PK" w:eastAsia="en-PK"/>
+          <w:lang w:eastAsia="en-PK"/>
         </w:rPr>
         <w:t>1</w:t>
       </w:r>
@@ -1228,7 +1340,7 @@
           <w:color w:val="000000"/>
           <w:sz w:val="21"/>
           <w:szCs w:val="21"/>
-          <w:lang w:val="en-PK" w:eastAsia="en-PK"/>
+          <w:lang w:eastAsia="en-PK"/>
         </w:rPr>
       </w:pPr>
       <w:r>
@@ -1237,7 +1349,7 @@
           <w:color w:val="000000"/>
           <w:sz w:val="21"/>
           <w:szCs w:val="21"/>
-          <w:lang w:val="en-PK" w:eastAsia="en-PK"/>
+          <w:lang w:eastAsia="en-PK"/>
         </w:rPr>
         <w:t>create</w:t>
       </w:r>
@@ -1247,7 +1359,7 @@
           <w:color w:val="FF0000"/>
           <w:sz w:val="21"/>
           <w:szCs w:val="21"/>
-          <w:lang w:val="en-PK" w:eastAsia="en-PK"/>
+          <w:lang w:eastAsia="en-PK"/>
         </w:rPr>
         <w:t>-react-app</w:t>
       </w:r>
@@ -1257,7 +1369,7 @@
           <w:color w:val="000000"/>
           <w:sz w:val="21"/>
           <w:szCs w:val="21"/>
-          <w:lang w:val="en-PK" w:eastAsia="en-PK"/>
+          <w:lang w:eastAsia="en-PK"/>
         </w:rPr>
         <w:t> confusion</w:t>
       </w:r>
@@ -1296,7 +1408,7 @@
           <w:color w:val="000000"/>
           <w:sz w:val="18"/>
           <w:szCs w:val="18"/>
-          <w:lang w:val="en-PK" w:eastAsia="en-PK"/>
+          <w:lang w:eastAsia="en-PK"/>
         </w:rPr>
       </w:pPr>
       <w:r>
@@ -1305,13 +1417,13 @@
           <w:color w:val="000000"/>
           <w:sz w:val="18"/>
           <w:szCs w:val="18"/>
-          <w:lang w:val="en-PK" w:eastAsia="en-PK"/>
-        </w:rPr>
-        <w:object w:dxaOrig="1440" w:dyaOrig="1440" w14:anchorId="619A8DE8">
-          <v:shape id="_x0000_i1121" type="#_x0000_t75" style="width:136.5pt;height:63.75pt" o:ole="">
+          <w:lang w:eastAsia="en-PK"/>
+        </w:rPr>
+        <w:object w:dxaOrig="225" w:dyaOrig="225" w14:anchorId="619A8DE8">
+          <v:shape id="_x0000_i1061" type="#_x0000_t75" style="width:136.5pt;height:63.75pt" o:ole="">
             <v:imagedata r:id="rId6" o:title=""/>
           </v:shape>
-          <w:control r:id="rId12" w:name="DefaultOcxName4" w:shapeid="_x0000_i1121"/>
+          <w:control r:id="rId12" w:name="DefaultOcxName4" w:shapeid="_x0000_i1061"/>
         </w:object>
       </w:r>
     </w:p>
@@ -1349,7 +1461,7 @@
           <w:color w:val="616161"/>
           <w:sz w:val="18"/>
           <w:szCs w:val="18"/>
-          <w:lang w:val="en-PK" w:eastAsia="en-PK"/>
+          <w:lang w:eastAsia="en-PK"/>
         </w:rPr>
       </w:pPr>
       <w:r>
@@ -1358,13 +1470,13 @@
           <w:color w:val="616161"/>
           <w:sz w:val="18"/>
           <w:szCs w:val="18"/>
-          <w:lang w:val="en-PK" w:eastAsia="en-PK"/>
-        </w:rPr>
-        <w:object w:dxaOrig="1440" w:dyaOrig="1440" w14:anchorId="0142EC41">
-          <v:shape id="_x0000_i1120" type="#_x0000_t75" style="width:60.75pt;height:18pt" o:ole="">
+          <w:lang w:eastAsia="en-PK"/>
+        </w:rPr>
+        <w:object w:dxaOrig="225" w:dyaOrig="225" w14:anchorId="0142EC41">
+          <v:shape id="_x0000_i1064" type="#_x0000_t75" style="width:60.75pt;height:18pt" o:ole="">
             <v:imagedata r:id="rId8" o:title=""/>
           </v:shape>
-          <w:control r:id="rId13" w:name="DefaultOcxName5" w:shapeid="_x0000_i1120"/>
+          <w:control r:id="rId13" w:name="DefaultOcxName5" w:shapeid="_x0000_i1064"/>
         </w:object>
       </w:r>
     </w:p>
@@ -1382,16 +1494,16 @@
           <w:color w:val="1F1F1F"/>
           <w:sz w:val="21"/>
           <w:szCs w:val="21"/>
-          <w:lang w:val="en-PK" w:eastAsia="en-PK"/>
-        </w:rPr>
-      </w:pPr>
-      <w:r>
-        <w:rPr>
-          <w:rFonts w:ascii="Segoe UI" w:eastAsia="Times New Roman" w:hAnsi="Segoe UI" w:cs="Segoe UI"/>
-          <w:color w:val="1F1F1F"/>
-          <w:sz w:val="21"/>
-          <w:szCs w:val="21"/>
-          <w:lang w:val="en-PK" w:eastAsia="en-PK"/>
+          <w:lang w:eastAsia="en-PK"/>
+        </w:rPr>
+      </w:pPr>
+      <w:r>
+        <w:rPr>
+          <w:rFonts w:ascii="Segoe UI" w:eastAsia="Times New Roman" w:hAnsi="Segoe UI" w:cs="Segoe UI"/>
+          <w:color w:val="1F1F1F"/>
+          <w:sz w:val="21"/>
+          <w:szCs w:val="21"/>
+          <w:lang w:eastAsia="en-PK"/>
         </w:rPr>
         <w:t xml:space="preserve">This should create a new folder named </w:t>
       </w:r>
@@ -1403,7 +1515,7 @@
           <w:color w:val="1F1F1F"/>
           <w:sz w:val="21"/>
           <w:szCs w:val="21"/>
-          <w:lang w:val="en-PK" w:eastAsia="en-PK"/>
+          <w:lang w:eastAsia="en-PK"/>
         </w:rPr>
         <w:t>confusion</w:t>
       </w:r>
@@ -1413,7 +1525,7 @@
           <w:color w:val="1F1F1F"/>
           <w:sz w:val="21"/>
           <w:szCs w:val="21"/>
-          <w:lang w:val="en-PK" w:eastAsia="en-PK"/>
+          <w:lang w:eastAsia="en-PK"/>
         </w:rPr>
         <w:t xml:space="preserve"> within your </w:t>
       </w:r>
@@ -1425,7 +1537,7 @@
           <w:color w:val="1F1F1F"/>
           <w:sz w:val="21"/>
           <w:szCs w:val="21"/>
-          <w:lang w:val="en-PK" w:eastAsia="en-PK"/>
+          <w:lang w:eastAsia="en-PK"/>
         </w:rPr>
         <w:t>React</w:t>
       </w:r>
@@ -1435,7 +1547,7 @@
           <w:color w:val="1F1F1F"/>
           <w:sz w:val="21"/>
           <w:szCs w:val="21"/>
-          <w:lang w:val="en-PK" w:eastAsia="en-PK"/>
+          <w:lang w:eastAsia="en-PK"/>
         </w:rPr>
         <w:t xml:space="preserve"> folder and create the React application in that folder.</w:t>
       </w:r>
@@ -1454,16 +1566,16 @@
           <w:color w:val="1F1F1F"/>
           <w:sz w:val="21"/>
           <w:szCs w:val="21"/>
-          <w:lang w:val="en-PK" w:eastAsia="en-PK"/>
-        </w:rPr>
-      </w:pPr>
-      <w:r>
-        <w:rPr>
-          <w:rFonts w:ascii="Segoe UI" w:eastAsia="Times New Roman" w:hAnsi="Segoe UI" w:cs="Segoe UI"/>
-          <w:color w:val="1F1F1F"/>
-          <w:sz w:val="21"/>
-          <w:szCs w:val="21"/>
-          <w:lang w:val="en-PK" w:eastAsia="en-PK"/>
+          <w:lang w:eastAsia="en-PK"/>
+        </w:rPr>
+      </w:pPr>
+      <w:r>
+        <w:rPr>
+          <w:rFonts w:ascii="Segoe UI" w:eastAsia="Times New Roman" w:hAnsi="Segoe UI" w:cs="Segoe UI"/>
+          <w:color w:val="1F1F1F"/>
+          <w:sz w:val="21"/>
+          <w:szCs w:val="21"/>
+          <w:lang w:eastAsia="en-PK"/>
         </w:rPr>
         <w:t xml:space="preserve">Move to the </w:t>
       </w:r>
@@ -1475,7 +1587,7 @@
           <w:color w:val="1F1F1F"/>
           <w:sz w:val="21"/>
           <w:szCs w:val="21"/>
-          <w:lang w:val="en-PK" w:eastAsia="en-PK"/>
+          <w:lang w:eastAsia="en-PK"/>
         </w:rPr>
         <w:t>confusion</w:t>
       </w:r>
@@ -1485,7 +1597,7 @@
           <w:color w:val="1F1F1F"/>
           <w:sz w:val="21"/>
           <w:szCs w:val="21"/>
-          <w:lang w:val="en-PK" w:eastAsia="en-PK"/>
+          <w:lang w:eastAsia="en-PK"/>
         </w:rPr>
         <w:t xml:space="preserve"> folder and type the following at the prompt:</w:t>
       </w:r>
@@ -1526,7 +1638,7 @@
           <w:color w:val="237893"/>
           <w:sz w:val="21"/>
           <w:szCs w:val="21"/>
-          <w:lang w:val="en-PK" w:eastAsia="en-PK"/>
+          <w:lang w:eastAsia="en-PK"/>
         </w:rPr>
       </w:pPr>
       <w:r>
@@ -1535,7 +1647,7 @@
           <w:color w:val="237893"/>
           <w:sz w:val="21"/>
           <w:szCs w:val="21"/>
-          <w:lang w:val="en-PK" w:eastAsia="en-PK"/>
+          <w:lang w:eastAsia="en-PK"/>
         </w:rPr>
         <w:t>1</w:t>
       </w:r>
@@ -1574,7 +1686,7 @@
           <w:color w:val="000000"/>
           <w:sz w:val="21"/>
           <w:szCs w:val="21"/>
-          <w:lang w:val="en-PK" w:eastAsia="en-PK"/>
+          <w:lang w:eastAsia="en-PK"/>
         </w:rPr>
       </w:pPr>
       <w:r>
@@ -1583,7 +1695,7 @@
           <w:color w:val="000000"/>
           <w:sz w:val="21"/>
           <w:szCs w:val="21"/>
-          <w:lang w:val="en-PK" w:eastAsia="en-PK"/>
+          <w:lang w:eastAsia="en-PK"/>
         </w:rPr>
         <w:t>yarn </w:t>
       </w:r>
@@ -1593,7 +1705,7 @@
           <w:color w:val="008080"/>
           <w:sz w:val="21"/>
           <w:szCs w:val="21"/>
-          <w:lang w:val="en-PK" w:eastAsia="en-PK"/>
+          <w:lang w:eastAsia="en-PK"/>
         </w:rPr>
         <w:t>start</w:t>
       </w:r>
@@ -1632,7 +1744,7 @@
           <w:color w:val="000000"/>
           <w:sz w:val="18"/>
           <w:szCs w:val="18"/>
-          <w:lang w:val="en-PK" w:eastAsia="en-PK"/>
+          <w:lang w:eastAsia="en-PK"/>
         </w:rPr>
       </w:pPr>
       <w:r>
@@ -1641,14 +1753,14 @@
           <w:color w:val="000000"/>
           <w:sz w:val="18"/>
           <w:szCs w:val="18"/>
-          <w:lang w:val="en-PK" w:eastAsia="en-PK"/>
+          <w:lang w:eastAsia="en-PK"/>
         </w:rPr>
         <w:lastRenderedPageBreak/>
-        <w:object w:dxaOrig="1440" w:dyaOrig="1440" w14:anchorId="7F6E2D76">
-          <v:shape id="_x0000_i1127" type="#_x0000_t75" style="width:136.5pt;height:63.75pt" o:ole="">
+        <w:object w:dxaOrig="225" w:dyaOrig="225" w14:anchorId="7F6E2D76">
+          <v:shape id="_x0000_i1068" type="#_x0000_t75" style="width:136.5pt;height:63.75pt" o:ole="">
             <v:imagedata r:id="rId6" o:title=""/>
           </v:shape>
-          <w:control r:id="rId14" w:name="DefaultOcxName6" w:shapeid="_x0000_i1127"/>
+          <w:control r:id="rId14" w:name="DefaultOcxName6" w:shapeid="_x0000_i1068"/>
         </w:object>
       </w:r>
     </w:p>
@@ -1686,7 +1798,7 @@
           <w:color w:val="616161"/>
           <w:sz w:val="18"/>
           <w:szCs w:val="18"/>
-          <w:lang w:val="en-PK" w:eastAsia="en-PK"/>
+          <w:lang w:eastAsia="en-PK"/>
         </w:rPr>
       </w:pPr>
       <w:r>
@@ -1695,13 +1807,13 @@
           <w:color w:val="616161"/>
           <w:sz w:val="18"/>
           <w:szCs w:val="18"/>
-          <w:lang w:val="en-PK" w:eastAsia="en-PK"/>
-        </w:rPr>
-        <w:object w:dxaOrig="1440" w:dyaOrig="1440" w14:anchorId="40D2FC62">
-          <v:shape id="_x0000_i1118" type="#_x0000_t75" style="width:60.75pt;height:18pt" o:ole="">
+          <w:lang w:eastAsia="en-PK"/>
+        </w:rPr>
+        <w:object w:dxaOrig="225" w:dyaOrig="225" w14:anchorId="40D2FC62">
+          <v:shape id="_x0000_i1071" type="#_x0000_t75" style="width:60.75pt;height:18pt" o:ole="">
             <v:imagedata r:id="rId8" o:title=""/>
           </v:shape>
-          <w:control r:id="rId15" w:name="DefaultOcxName7" w:shapeid="_x0000_i1118"/>
+          <w:control r:id="rId15" w:name="DefaultOcxName7" w:shapeid="_x0000_i1071"/>
         </w:object>
       </w:r>
     </w:p>
@@ -1719,16 +1831,16 @@
           <w:color w:val="1F1F1F"/>
           <w:sz w:val="21"/>
           <w:szCs w:val="21"/>
-          <w:lang w:val="en-PK" w:eastAsia="en-PK"/>
-        </w:rPr>
-      </w:pPr>
-      <w:r>
-        <w:rPr>
-          <w:rFonts w:ascii="Segoe UI" w:eastAsia="Times New Roman" w:hAnsi="Segoe UI" w:cs="Segoe UI"/>
-          <w:color w:val="1F1F1F"/>
-          <w:sz w:val="21"/>
-          <w:szCs w:val="21"/>
-          <w:lang w:val="en-PK" w:eastAsia="en-PK"/>
+          <w:lang w:eastAsia="en-PK"/>
+        </w:rPr>
+      </w:pPr>
+      <w:r>
+        <w:rPr>
+          <w:rFonts w:ascii="Segoe UI" w:eastAsia="Times New Roman" w:hAnsi="Segoe UI" w:cs="Segoe UI"/>
+          <w:color w:val="1F1F1F"/>
+          <w:sz w:val="21"/>
+          <w:szCs w:val="21"/>
+          <w:lang w:eastAsia="en-PK"/>
         </w:rPr>
         <w:t xml:space="preserve">This will compile the project and then open a tab in your default browser at the address </w:t>
       </w:r>
@@ -1740,7 +1852,7 @@
             <w:sz w:val="21"/>
             <w:szCs w:val="21"/>
             <w:u w:val="single"/>
-            <w:lang w:val="en-PK" w:eastAsia="en-PK"/>
+            <w:lang w:eastAsia="en-PK"/>
           </w:rPr>
           <w:t>http://</w:t>
         </w:r>
@@ -1751,7 +1863,7 @@
           <w:color w:val="1F1F1F"/>
           <w:sz w:val="21"/>
           <w:szCs w:val="21"/>
-          <w:lang w:val="en-PK" w:eastAsia="en-PK"/>
+          <w:lang w:eastAsia="en-PK"/>
         </w:rPr>
         <w:t>&lt;Your Computer's Name&gt;:3000.</w:t>
       </w:r>
@@ -1770,16 +1882,16 @@
           <w:color w:val="1F1F1F"/>
           <w:sz w:val="21"/>
           <w:szCs w:val="21"/>
-          <w:lang w:val="en-PK" w:eastAsia="en-PK"/>
-        </w:rPr>
-      </w:pPr>
-      <w:r>
-        <w:rPr>
-          <w:rFonts w:ascii="Segoe UI" w:eastAsia="Times New Roman" w:hAnsi="Segoe UI" w:cs="Segoe UI"/>
-          <w:color w:val="1F1F1F"/>
-          <w:sz w:val="21"/>
-          <w:szCs w:val="21"/>
-          <w:lang w:val="en-PK" w:eastAsia="en-PK"/>
+          <w:lang w:eastAsia="en-PK"/>
+        </w:rPr>
+      </w:pPr>
+      <w:r>
+        <w:rPr>
+          <w:rFonts w:ascii="Segoe UI" w:eastAsia="Times New Roman" w:hAnsi="Segoe UI" w:cs="Segoe UI"/>
+          <w:color w:val="1F1F1F"/>
+          <w:sz w:val="21"/>
+          <w:szCs w:val="21"/>
+          <w:lang w:eastAsia="en-PK"/>
         </w:rPr>
         <w:t>You can initialize your project to be a Git repository by typing the following commands at the prompt:</w:t>
       </w:r>
@@ -1820,7 +1932,7 @@
           <w:color w:val="237893"/>
           <w:sz w:val="21"/>
           <w:szCs w:val="21"/>
-          <w:lang w:val="en-PK" w:eastAsia="en-PK"/>
+          <w:lang w:eastAsia="en-PK"/>
         </w:rPr>
       </w:pPr>
       <w:r>
@@ -1829,7 +1941,7 @@
           <w:color w:val="237893"/>
           <w:sz w:val="21"/>
           <w:szCs w:val="21"/>
-          <w:lang w:val="en-PK" w:eastAsia="en-PK"/>
+          <w:lang w:eastAsia="en-PK"/>
         </w:rPr>
         <w:t>3</w:t>
       </w:r>
@@ -1868,7 +1980,7 @@
           <w:color w:val="000000"/>
           <w:sz w:val="21"/>
           <w:szCs w:val="21"/>
-          <w:lang w:val="en-PK" w:eastAsia="en-PK"/>
+          <w:lang w:eastAsia="en-PK"/>
         </w:rPr>
       </w:pPr>
       <w:r>
@@ -1877,7 +1989,7 @@
           <w:color w:val="008080"/>
           <w:sz w:val="21"/>
           <w:szCs w:val="21"/>
-          <w:lang w:val="en-PK" w:eastAsia="en-PK"/>
+          <w:lang w:eastAsia="en-PK"/>
         </w:rPr>
         <w:t>git</w:t>
       </w:r>
@@ -1887,7 +1999,7 @@
           <w:color w:val="000000"/>
           <w:sz w:val="21"/>
           <w:szCs w:val="21"/>
-          <w:lang w:val="en-PK" w:eastAsia="en-PK"/>
+          <w:lang w:eastAsia="en-PK"/>
         </w:rPr>
         <w:t> commit </w:t>
       </w:r>
@@ -1897,7 +2009,7 @@
           <w:color w:val="FF0000"/>
           <w:sz w:val="21"/>
           <w:szCs w:val="21"/>
-          <w:lang w:val="en-PK" w:eastAsia="en-PK"/>
+          <w:lang w:eastAsia="en-PK"/>
         </w:rPr>
         <w:t>-m</w:t>
       </w:r>
@@ -1907,7 +2019,7 @@
           <w:color w:val="000000"/>
           <w:sz w:val="21"/>
           <w:szCs w:val="21"/>
-          <w:lang w:val="en-PK" w:eastAsia="en-PK"/>
+          <w:lang w:eastAsia="en-PK"/>
         </w:rPr>
         <w:t> </w:t>
       </w:r>
@@ -1917,7 +2029,7 @@
           <w:color w:val="A31515"/>
           <w:sz w:val="21"/>
           <w:szCs w:val="21"/>
-          <w:lang w:val="en-PK" w:eastAsia="en-PK"/>
+          <w:lang w:eastAsia="en-PK"/>
         </w:rPr>
         <w:t>"Initial Setup"</w:t>
       </w:r>
@@ -1956,7 +2068,7 @@
           <w:color w:val="000000"/>
           <w:sz w:val="18"/>
           <w:szCs w:val="18"/>
-          <w:lang w:val="en-PK" w:eastAsia="en-PK"/>
+          <w:lang w:eastAsia="en-PK"/>
         </w:rPr>
       </w:pPr>
       <w:r>
@@ -1965,13 +2077,13 @@
           <w:color w:val="000000"/>
           <w:sz w:val="18"/>
           <w:szCs w:val="18"/>
-          <w:lang w:val="en-PK" w:eastAsia="en-PK"/>
-        </w:rPr>
-        <w:object w:dxaOrig="1440" w:dyaOrig="1440" w14:anchorId="79290BFF">
-          <v:shape id="_x0000_i1117" type="#_x0000_t75" style="width:136.5pt;height:63.75pt" o:ole="">
+          <w:lang w:eastAsia="en-PK"/>
+        </w:rPr>
+        <w:object w:dxaOrig="225" w:dyaOrig="225" w14:anchorId="79290BFF">
+          <v:shape id="_x0000_i1075" type="#_x0000_t75" style="width:136.5pt;height:63.75pt" o:ole="">
             <v:imagedata r:id="rId6" o:title=""/>
           </v:shape>
-          <w:control r:id="rId16" w:name="DefaultOcxName8" w:shapeid="_x0000_i1117"/>
+          <w:control r:id="rId16" w:name="DefaultOcxName8" w:shapeid="_x0000_i1075"/>
         </w:object>
       </w:r>
     </w:p>
@@ -2009,7 +2121,7 @@
           <w:color w:val="616161"/>
           <w:sz w:val="18"/>
           <w:szCs w:val="18"/>
-          <w:lang w:val="en-PK" w:eastAsia="en-PK"/>
+          <w:lang w:eastAsia="en-PK"/>
         </w:rPr>
       </w:pPr>
       <w:r>
@@ -2018,13 +2130,13 @@
           <w:color w:val="616161"/>
           <w:sz w:val="18"/>
           <w:szCs w:val="18"/>
-          <w:lang w:val="en-PK" w:eastAsia="en-PK"/>
-        </w:rPr>
-        <w:object w:dxaOrig="1440" w:dyaOrig="1440" w14:anchorId="36BE3205">
-          <v:shape id="_x0000_i1116" type="#_x0000_t75" style="width:60.75pt;height:18pt" o:ole="">
+          <w:lang w:eastAsia="en-PK"/>
+        </w:rPr>
+        <w:object w:dxaOrig="225" w:dyaOrig="225" w14:anchorId="36BE3205">
+          <v:shape id="_x0000_i1078" type="#_x0000_t75" style="width:60.75pt;height:18pt" o:ole="">
             <v:imagedata r:id="rId8" o:title=""/>
           </v:shape>
-          <w:control r:id="rId17" w:name="DefaultOcxName9" w:shapeid="_x0000_i1116"/>
+          <w:control r:id="rId17" w:name="DefaultOcxName9" w:shapeid="_x0000_i1078"/>
         </w:object>
       </w:r>
     </w:p>
@@ -2042,16 +2154,16 @@
           <w:color w:val="1F1F1F"/>
           <w:sz w:val="21"/>
           <w:szCs w:val="21"/>
-          <w:lang w:val="en-PK" w:eastAsia="en-PK"/>
-        </w:rPr>
-      </w:pPr>
-      <w:r>
-        <w:rPr>
-          <w:rFonts w:ascii="Segoe UI" w:eastAsia="Times New Roman" w:hAnsi="Segoe UI" w:cs="Segoe UI"/>
-          <w:color w:val="1F1F1F"/>
-          <w:sz w:val="21"/>
-          <w:szCs w:val="21"/>
-          <w:lang w:val="en-PK" w:eastAsia="en-PK"/>
+          <w:lang w:eastAsia="en-PK"/>
+        </w:rPr>
+      </w:pPr>
+      <w:r>
+        <w:rPr>
+          <w:rFonts w:ascii="Segoe UI" w:eastAsia="Times New Roman" w:hAnsi="Segoe UI" w:cs="Segoe UI"/>
+          <w:color w:val="1F1F1F"/>
+          <w:sz w:val="21"/>
+          <w:szCs w:val="21"/>
+          <w:lang w:eastAsia="en-PK"/>
         </w:rPr>
         <w:t xml:space="preserve">Thereafter you can set up an online Git repository and synchronize your project to the online repository. Make sure that the online Git repository is a </w:t>
       </w:r>
@@ -2065,7 +2177,7 @@
           <w:color w:val="1F1F1F"/>
           <w:sz w:val="21"/>
           <w:szCs w:val="21"/>
-          <w:lang w:val="en-PK" w:eastAsia="en-PK"/>
+          <w:lang w:eastAsia="en-PK"/>
         </w:rPr>
         <w:t>private</w:t>
       </w:r>
@@ -2075,7 +2187,7 @@
           <w:color w:val="1F1F1F"/>
           <w:sz w:val="21"/>
           <w:szCs w:val="21"/>
-          <w:lang w:val="en-PK" w:eastAsia="en-PK"/>
+          <w:lang w:eastAsia="en-PK"/>
         </w:rPr>
         <w:t xml:space="preserve"> repository.</w:t>
       </w:r>
@@ -2090,7 +2202,7 @@
           <w:color w:val="1F1F1F"/>
           <w:sz w:val="24"/>
           <w:szCs w:val="24"/>
-          <w:lang w:val="en-PK" w:eastAsia="en-PK"/>
+          <w:lang w:eastAsia="en-PK"/>
         </w:rPr>
       </w:pPr>
       <w:r>
@@ -2099,7 +2211,7 @@
           <w:color w:val="1F1F1F"/>
           <w:sz w:val="24"/>
           <w:szCs w:val="24"/>
-          <w:lang w:val="en-PK" w:eastAsia="en-PK"/>
+          <w:lang w:eastAsia="en-PK"/>
         </w:rPr>
         <w:t>Conclusions</w:t>
       </w:r>
@@ -2113,7 +2225,7 @@
           <w:color w:val="1F1F1F"/>
           <w:sz w:val="21"/>
           <w:szCs w:val="21"/>
-          <w:lang w:val="en-PK" w:eastAsia="en-PK"/>
+          <w:lang w:eastAsia="en-PK"/>
         </w:rPr>
       </w:pPr>
       <w:r>
@@ -2122,7 +2234,7 @@
           <w:color w:val="1F1F1F"/>
           <w:sz w:val="21"/>
           <w:szCs w:val="21"/>
-          <w:lang w:val="en-PK" w:eastAsia="en-PK"/>
+          <w:lang w:eastAsia="en-PK"/>
         </w:rPr>
         <w:t>In this exercise you installed the create-react-app CLI tool and created a basic React project and served up the compiled project to your browser.</w:t>
       </w:r>
@@ -2206,6 +2318,230 @@
         </w:rPr>
         <w:t>Create-react-app &lt;folder-name&gt;</w:t>
       </w:r>
+    </w:p>
+    <w:p>
+      <w:pPr>
+        <w:pStyle w:val="Heading2"/>
+        <w:numPr>
+          <w:ilvl w:val="0"/>
+          <w:numId w:val="9"/>
+        </w:numPr>
+      </w:pPr>
+      <w:r>
+        <w:lastRenderedPageBreak/>
+        <w:t xml:space="preserve">To configure your project to use </w:t>
+      </w:r>
+      <w:proofErr w:type="spellStart"/>
+      <w:r>
+        <w:t>reactstrap</w:t>
+      </w:r>
+      <w:proofErr w:type="spellEnd"/>
+      <w:r>
+        <w:t xml:space="preserve">, type the following at the prompt to install </w:t>
+      </w:r>
+      <w:proofErr w:type="spellStart"/>
+      <w:r>
+        <w:t>reactstrap</w:t>
+      </w:r>
+      <w:proofErr w:type="spellEnd"/>
+      <w:r>
+        <w:t>, and Bootstrap 4:</w:t>
+      </w:r>
+    </w:p>
+    <w:p>
+      <w:pPr>
+        <w:pStyle w:val="ListParagraph"/>
+        <w:numPr>
+          <w:ilvl w:val="0"/>
+          <w:numId w:val="9"/>
+        </w:numPr>
+        <w:shd w:val="clear" w:color="auto" w:fill="FFFFFE"/>
+        <w:spacing w:after="0" w:line="285" w:lineRule="atLeast"/>
+        <w:rPr>
+          <w:rFonts w:ascii="Consolas" w:eastAsia="Times New Roman" w:hAnsi="Consolas" w:cs="Times New Roman"/>
+          <w:color w:val="000000"/>
+          <w:sz w:val="21"/>
+          <w:szCs w:val="21"/>
+          <w:lang w:val="en-PK" w:eastAsia="en-PK"/>
+        </w:rPr>
+      </w:pPr>
+      <w:r>
+        <w:rPr>
+          <w:rFonts w:ascii="Consolas" w:eastAsia="Times New Roman" w:hAnsi="Consolas" w:cs="Times New Roman"/>
+          <w:color w:val="000000"/>
+          <w:sz w:val="21"/>
+          <w:szCs w:val="21"/>
+          <w:lang w:val="en-PK" w:eastAsia="en-PK"/>
+        </w:rPr>
+        <w:t>yarn add bootstrap@</w:t>
+      </w:r>
+      <w:r>
+        <w:rPr>
+          <w:rFonts w:ascii="Consolas" w:eastAsia="Times New Roman" w:hAnsi="Consolas" w:cs="Times New Roman"/>
+          <w:color w:val="098658"/>
+          <w:sz w:val="21"/>
+          <w:szCs w:val="21"/>
+          <w:lang w:val="en-PK" w:eastAsia="en-PK"/>
+        </w:rPr>
+        <w:t>4.0</w:t>
+      </w:r>
+      <w:r>
+        <w:rPr>
+          <w:rFonts w:ascii="Consolas" w:eastAsia="Times New Roman" w:hAnsi="Consolas" w:cs="Times New Roman"/>
+          <w:color w:val="000000"/>
+          <w:sz w:val="21"/>
+          <w:szCs w:val="21"/>
+          <w:lang w:val="en-PK" w:eastAsia="en-PK"/>
+        </w:rPr>
+        <w:t>.</w:t>
+      </w:r>
+      <w:r>
+        <w:rPr>
+          <w:rFonts w:ascii="Consolas" w:eastAsia="Times New Roman" w:hAnsi="Consolas" w:cs="Times New Roman"/>
+          <w:color w:val="098658"/>
+          <w:sz w:val="21"/>
+          <w:szCs w:val="21"/>
+          <w:lang w:val="en-PK" w:eastAsia="en-PK"/>
+        </w:rPr>
+        <w:t>0</w:t>
+      </w:r>
+    </w:p>
+    <w:p>
+      <w:pPr>
+        <w:pStyle w:val="ListParagraph"/>
+        <w:numPr>
+          <w:ilvl w:val="0"/>
+          <w:numId w:val="9"/>
+        </w:numPr>
+        <w:shd w:val="clear" w:color="auto" w:fill="FFFFFE"/>
+        <w:spacing w:after="0" w:line="285" w:lineRule="atLeast"/>
+        <w:rPr>
+          <w:rFonts w:ascii="Consolas" w:eastAsia="Times New Roman" w:hAnsi="Consolas" w:cs="Times New Roman"/>
+          <w:color w:val="000000"/>
+          <w:sz w:val="21"/>
+          <w:szCs w:val="21"/>
+          <w:lang w:val="en-PK" w:eastAsia="en-PK"/>
+        </w:rPr>
+      </w:pPr>
+      <w:r>
+        <w:rPr>
+          <w:rFonts w:ascii="Consolas" w:eastAsia="Times New Roman" w:hAnsi="Consolas" w:cs="Times New Roman"/>
+          <w:color w:val="000000"/>
+          <w:sz w:val="21"/>
+          <w:szCs w:val="21"/>
+          <w:lang w:val="en-PK" w:eastAsia="en-PK"/>
+        </w:rPr>
+        <w:t>yarn add reactstrap@</w:t>
+      </w:r>
+      <w:r>
+        <w:rPr>
+          <w:rFonts w:ascii="Consolas" w:eastAsia="Times New Roman" w:hAnsi="Consolas" w:cs="Times New Roman"/>
+          <w:color w:val="098658"/>
+          <w:sz w:val="21"/>
+          <w:szCs w:val="21"/>
+          <w:lang w:val="en-PK" w:eastAsia="en-PK"/>
+        </w:rPr>
+        <w:t>5.0</w:t>
+      </w:r>
+      <w:r>
+        <w:rPr>
+          <w:rFonts w:ascii="Consolas" w:eastAsia="Times New Roman" w:hAnsi="Consolas" w:cs="Times New Roman"/>
+          <w:color w:val="000000"/>
+          <w:sz w:val="21"/>
+          <w:szCs w:val="21"/>
+          <w:lang w:val="en-PK" w:eastAsia="en-PK"/>
+        </w:rPr>
+        <w:t>.</w:t>
+      </w:r>
+      <w:r>
+        <w:rPr>
+          <w:rFonts w:ascii="Consolas" w:eastAsia="Times New Roman" w:hAnsi="Consolas" w:cs="Times New Roman"/>
+          <w:color w:val="098658"/>
+          <w:sz w:val="21"/>
+          <w:szCs w:val="21"/>
+          <w:lang w:val="en-PK" w:eastAsia="en-PK"/>
+        </w:rPr>
+        <w:t>0</w:t>
+      </w:r>
+    </w:p>
+    <w:p>
+      <w:pPr>
+        <w:pStyle w:val="ListParagraph"/>
+        <w:numPr>
+          <w:ilvl w:val="0"/>
+          <w:numId w:val="9"/>
+        </w:numPr>
+        <w:shd w:val="clear" w:color="auto" w:fill="FFFFFE"/>
+        <w:spacing w:after="0" w:line="285" w:lineRule="atLeast"/>
+        <w:rPr>
+          <w:rFonts w:ascii="Consolas" w:eastAsia="Times New Roman" w:hAnsi="Consolas" w:cs="Times New Roman"/>
+          <w:color w:val="000000"/>
+          <w:sz w:val="21"/>
+          <w:szCs w:val="21"/>
+          <w:lang w:val="en-PK" w:eastAsia="en-PK"/>
+        </w:rPr>
+      </w:pPr>
+      <w:r>
+        <w:rPr>
+          <w:rFonts w:ascii="Consolas" w:eastAsia="Times New Roman" w:hAnsi="Consolas" w:cs="Times New Roman"/>
+          <w:color w:val="000000"/>
+          <w:sz w:val="21"/>
+          <w:szCs w:val="21"/>
+          <w:lang w:val="en-PK" w:eastAsia="en-PK"/>
+        </w:rPr>
+        <w:t>yarn add </w:t>
+      </w:r>
+      <w:r>
+        <w:rPr>
+          <w:rFonts w:ascii="Consolas" w:eastAsia="Times New Roman" w:hAnsi="Consolas" w:cs="Times New Roman"/>
+          <w:color w:val="000000"/>
+          <w:sz w:val="21"/>
+          <w:szCs w:val="21"/>
+          <w:lang w:val="en-PK" w:eastAsia="en-PK"/>
+        </w:rPr>
+        <w:t>react-popper@0.9.2</w:t>
+      </w:r>
+    </w:p>
+    <w:p>
+      <w:pPr>
+        <w:shd w:val="clear" w:color="auto" w:fill="FFFFFE"/>
+        <w:spacing w:after="0" w:line="285" w:lineRule="atLeast"/>
+        <w:ind w:left="360"/>
+        <w:rPr>
+          <w:rFonts w:ascii="Consolas" w:eastAsia="Times New Roman" w:hAnsi="Consolas" w:cs="Times New Roman"/>
+          <w:color w:val="000000"/>
+          <w:sz w:val="21"/>
+          <w:szCs w:val="21"/>
+          <w:lang w:val="en-PK" w:eastAsia="en-PK"/>
+        </w:rPr>
+      </w:pPr>
+    </w:p>
+    <w:p>
+      <w:pPr>
+        <w:shd w:val="clear" w:color="auto" w:fill="FFFFFE"/>
+        <w:spacing w:after="0" w:line="285" w:lineRule="atLeast"/>
+        <w:ind w:left="360"/>
+        <w:rPr>
+          <w:rFonts w:ascii="Consolas" w:eastAsia="Times New Roman" w:hAnsi="Consolas" w:cs="Times New Roman"/>
+          <w:color w:val="000000"/>
+          <w:sz w:val="21"/>
+          <w:szCs w:val="21"/>
+          <w:lang w:val="en-PK" w:eastAsia="en-PK"/>
+        </w:rPr>
+      </w:pPr>
+    </w:p>
+    <w:p>
+      <w:pPr>
+        <w:ind w:left="720"/>
+      </w:pPr>
+    </w:p>
+    <w:p>
+      <w:pPr>
+        <w:ind w:left="720"/>
+        <w:rPr>
+          <w:lang w:val="en-US"/>
+        </w:rPr>
+      </w:pPr>
     </w:p>
     <w:sectPr>
       <w:pgSz w:w="11906" w:h="16838"/>
@@ -2669,7 +3005,7 @@
   <w:abstractNum w:abstractNumId="3" w15:restartNumberingAfterBreak="0">
     <w:nsid w:val="1C895C8D"/>
     <w:multiLevelType w:val="hybridMultilevel"/>
-    <w:tmpl w:val="EB5AA344"/>
+    <w:tmpl w:val="4B60F2F4"/>
     <w:lvl w:ilvl="0" w:tplc="20000001">
       <w:start w:val="1"/>
       <w:numFmt w:val="bullet"/>
@@ -3971,7 +4307,7 @@
       <w:kern w:val="36"/>
       <w:sz w:val="48"/>
       <w:szCs w:val="48"/>
-      <w:lang w:val="en-PK" w:eastAsia="en-PK"/>
+      <w:lang w:eastAsia="en-PK"/>
     </w:rPr>
   </w:style>
   <w:style w:type="paragraph" w:styleId="Heading2">
@@ -4013,13 +4349,12 @@
       <w:bCs/>
       <w:sz w:val="27"/>
       <w:szCs w:val="27"/>
-      <w:lang w:val="en-PK" w:eastAsia="en-PK"/>
+      <w:lang w:eastAsia="en-PK"/>
     </w:rPr>
   </w:style>
   <w:style w:type="character" w:default="1" w:styleId="DefaultParagraphFont">
     <w:name w:val="Default Paragraph Font"/>
     <w:uiPriority w:val="1"/>
-    <w:semiHidden/>
     <w:unhideWhenUsed/>
   </w:style>
   <w:style w:type="table" w:default="1" w:styleId="TableNormal">
@@ -4088,7 +4423,7 @@
       <w:rFonts w:ascii="Times New Roman" w:eastAsia="Times New Roman" w:hAnsi="Times New Roman" w:cs="Times New Roman"/>
       <w:sz w:val="24"/>
       <w:szCs w:val="24"/>
-      <w:lang w:val="en-PK" w:eastAsia="en-PK"/>
+      <w:lang w:eastAsia="en-PK"/>
     </w:rPr>
   </w:style>
   <w:style w:type="character" w:styleId="Emphasis">
@@ -4106,7 +4441,6 @@
     <w:name w:val="Hyperlink"/>
     <w:basedOn w:val="DefaultParagraphFont"/>
     <w:uiPriority w:val="99"/>
-    <w:semiHidden/>
     <w:unhideWhenUsed/>
     <w:rsid w:val="00581931"/>
     <w:rPr>
@@ -4147,7 +4481,7 @@
       <w:rFonts w:ascii="Courier New" w:eastAsia="Times New Roman" w:hAnsi="Courier New" w:cs="Courier New"/>
       <w:sz w:val="20"/>
       <w:szCs w:val="20"/>
-      <w:lang w:val="en-PK" w:eastAsia="en-PK"/>
+      <w:lang w:eastAsia="en-PK"/>
     </w:rPr>
   </w:style>
   <w:style w:type="character" w:customStyle="1" w:styleId="HTMLPreformattedChar">
@@ -4200,6 +4534,29 @@
       <w:color w:val="2F5496" w:themeColor="accent1" w:themeShade="BF"/>
       <w:sz w:val="26"/>
       <w:szCs w:val="26"/>
+    </w:rPr>
+  </w:style>
+  <w:style w:type="paragraph" w:styleId="ListParagraph">
+    <w:name w:val="List Paragraph"/>
+    <w:basedOn w:val="Normal"/>
+    <w:uiPriority w:val="34"/>
+    <w:qFormat/>
+    <w:rsid w:val="00364FAE"/>
+    <w:pPr>
+      <w:ind w:left="720"/>
+      <w:contextualSpacing/>
+    </w:pPr>
+  </w:style>
+  <w:style w:type="character" w:styleId="UnresolvedMention">
+    <w:name w:val="Unresolved Mention"/>
+    <w:basedOn w:val="DefaultParagraphFont"/>
+    <w:uiPriority w:val="99"/>
+    <w:semiHidden/>
+    <w:unhideWhenUsed/>
+    <w:rsid w:val="00CB6420"/>
+    <w:rPr>
+      <w:color w:val="605E5C"/>
+      <w:shd w:val="clear" w:color="auto" w:fill="E1DFDD"/>
     </w:rPr>
   </w:style>
 </w:styles>

</xml_diff>